<commit_message>
Sketch Files and updated UC Documents
</commit_message>
<xml_diff>
--- a/UseCaseSelectAlarmSound.docx
+++ b/UseCaseSelectAlarmSound.docx
@@ -16,27 +16,17 @@
         <w:pStyle w:val="Titel"/>
         <w:jc w:val="right"/>
       </w:pPr>
-      <w:r>
-        <w:fldChar w:fldCharType="begin"/>
-      </w:r>
-      <w:r>
-        <w:instrText xml:space="preserve">title  \* Mergeformat </w:instrText>
-      </w:r>
-      <w:r>
-        <w:fldChar w:fldCharType="separate"/>
-      </w:r>
-      <w:r>
-        <w:t xml:space="preserve">Use-Case Specification: Select </w:t>
-      </w:r>
-      <w:r>
-        <w:t>alarm sound</w:t>
-      </w:r>
-      <w:r>
-        <w:t xml:space="preserve"> </w:t>
-      </w:r>
-      <w:r>
-        <w:fldChar w:fldCharType="end"/>
-      </w:r>
+      <w:fldSimple w:instr="title  \* Mergeformat ">
+        <w:r>
+          <w:t xml:space="preserve">Use-Case Specification: Select </w:t>
+        </w:r>
+        <w:r>
+          <w:t>alarm sound</w:t>
+        </w:r>
+        <w:r>
+          <w:t xml:space="preserve"> </w:t>
+        </w:r>
+      </w:fldSimple>
     </w:p>
     <w:p>
       <w:pPr>
@@ -242,8 +232,13 @@
             <w:pPr>
               <w:pStyle w:val="Tabletext"/>
             </w:pPr>
+            <w:proofErr w:type="spellStart"/>
             <w:r>
-              <w:t>Benedikt Bosshammer</w:t>
+              <w:t>Benedikt</w:t>
+            </w:r>
+            <w:proofErr w:type="spellEnd"/>
+            <w:r>
+              <w:t xml:space="preserve"> Bosshammer</w:t>
             </w:r>
           </w:p>
         </w:tc>
@@ -987,25 +982,14 @@
       <w:r>
         <w:br w:type="page"/>
       </w:r>
-      <w:r>
-        <w:lastRenderedPageBreak/>
-        <w:fldChar w:fldCharType="begin"/>
-      </w:r>
-      <w:r>
-        <w:instrText xml:space="preserve">title  \* Mergeformat </w:instrText>
-      </w:r>
-      <w:r>
-        <w:fldChar w:fldCharType="separate"/>
-      </w:r>
-      <w:r>
-        <w:t xml:space="preserve">Use-Case Specification: Select alarm </w:t>
-      </w:r>
-      <w:r>
-        <w:t>s</w:t>
-      </w:r>
-      <w:r>
-        <w:fldChar w:fldCharType="end"/>
-      </w:r>
+      <w:fldSimple w:instr="title  \* Mergeformat ">
+        <w:r>
+          <w:t xml:space="preserve">Use-Case Specification: Select alarm </w:t>
+        </w:r>
+        <w:r>
+          <w:t>s</w:t>
+        </w:r>
+      </w:fldSimple>
       <w:bookmarkStart w:id="0" w:name="_Toc423410237"/>
       <w:bookmarkStart w:id="1" w:name="_Toc425054503"/>
       <w:r>
@@ -1075,17 +1059,95 @@
       <w:r>
         <w:t>an alarm sound to wake him up in the morning.</w:t>
       </w:r>
-    </w:p>
-    <w:p/>
-    <w:p>
-      <w:r>
-        <w:t>iOS Mock Up:</w:t>
-      </w:r>
-    </w:p>
-    <w:p>
       <w:bookmarkStart w:id="8" w:name="_GoBack"/>
       <w:bookmarkEnd w:id="8"/>
     </w:p>
+    <w:p/>
+    <w:p>
+      <w:r>
+        <w:rPr>
+          <w:noProof/>
+          <w:lang w:val="de-DE" w:eastAsia="de-DE"/>
+        </w:rPr>
+        <w:drawing>
+          <wp:inline distT="0" distB="0" distL="0" distR="0" wp14:anchorId="3068B7A6" wp14:editId="3A4909C0">
+            <wp:extent cx="5934075" cy="3116580"/>
+            <wp:effectExtent l="0" t="0" r="9525" b="7620"/>
+            <wp:docPr id="2" name="Bild 2" descr="../SE%20Doku/UC%20Sound%20Source.png"/>
+            <wp:cNvGraphicFramePr>
+              <a:graphicFrameLocks xmlns:a="http://schemas.openxmlformats.org/drawingml/2006/main" noChangeAspect="1"/>
+            </wp:cNvGraphicFramePr>
+            <a:graphic xmlns:a="http://schemas.openxmlformats.org/drawingml/2006/main">
+              <a:graphicData uri="http://schemas.openxmlformats.org/drawingml/2006/picture">
+                <pic:pic xmlns:pic="http://schemas.openxmlformats.org/drawingml/2006/picture">
+                  <pic:nvPicPr>
+                    <pic:cNvPr id="0" name="Picture 1" descr="../SE%20Doku/UC%20Sound%20Source.png"/>
+                    <pic:cNvPicPr>
+                      <a:picLocks noChangeAspect="1" noChangeArrowheads="1"/>
+                    </pic:cNvPicPr>
+                  </pic:nvPicPr>
+                  <pic:blipFill>
+                    <a:blip r:embed="rId9">
+                      <a:extLst>
+                        <a:ext uri="{28A0092B-C50C-407E-A947-70E740481C1C}">
+                          <a14:useLocalDpi xmlns:a14="http://schemas.microsoft.com/office/drawing/2010/main" val="0"/>
+                        </a:ext>
+                      </a:extLst>
+                    </a:blip>
+                    <a:srcRect/>
+                    <a:stretch>
+                      <a:fillRect/>
+                    </a:stretch>
+                  </pic:blipFill>
+                  <pic:spPr bwMode="auto">
+                    <a:xfrm>
+                      <a:off x="0" y="0"/>
+                      <a:ext cx="5934075" cy="3116580"/>
+                    </a:xfrm>
+                    <a:prstGeom prst="rect">
+                      <a:avLst/>
+                    </a:prstGeom>
+                    <a:noFill/>
+                    <a:ln>
+                      <a:noFill/>
+                    </a:ln>
+                  </pic:spPr>
+                </pic:pic>
+              </a:graphicData>
+            </a:graphic>
+          </wp:inline>
+        </w:drawing>
+      </w:r>
+    </w:p>
+    <w:p/>
+    <w:p/>
+    <w:p/>
+    <w:p/>
+    <w:p/>
+    <w:p/>
+    <w:p/>
+    <w:p/>
+    <w:p/>
+    <w:p/>
+    <w:p/>
+    <w:p/>
+    <w:p/>
+    <w:p/>
+    <w:p/>
+    <w:p/>
+    <w:p/>
+    <w:p/>
+    <w:p/>
+    <w:p/>
+    <w:p/>
+    <w:p/>
+    <w:p>
+      <w:r>
+        <w:lastRenderedPageBreak/>
+        <w:t>iOS Mock Up:</w:t>
+      </w:r>
+    </w:p>
+    <w:p/>
     <w:p>
       <w:r>
         <w:rPr>
@@ -1110,7 +1172,7 @@
                     </pic:cNvPicPr>
                   </pic:nvPicPr>
                   <pic:blipFill>
-                    <a:blip r:embed="rId9">
+                    <a:blip r:embed="rId10">
                       <a:extLst>
                         <a:ext uri="{28A0092B-C50C-407E-A947-70E740481C1C}">
                           <a14:useLocalDpi xmlns:a14="http://schemas.microsoft.com/office/drawing/2010/main" val="0"/>
@@ -1151,7 +1213,6 @@
       <w:bookmarkStart w:id="10" w:name="_Toc425054506"/>
       <w:bookmarkStart w:id="11" w:name="_Toc465798893"/>
       <w:r>
-        <w:lastRenderedPageBreak/>
         <w:t>Basic Flow</w:t>
       </w:r>
       <w:bookmarkEnd w:id="9"/>
@@ -1213,12 +1274,14 @@
       <w:bookmarkStart w:id="21" w:name="_Toc423410255"/>
       <w:bookmarkStart w:id="22" w:name="_Toc425054514"/>
       <w:bookmarkStart w:id="23" w:name="_Toc465798897"/>
+      <w:proofErr w:type="spellStart"/>
       <w:r>
         <w:t>Postconditions</w:t>
       </w:r>
       <w:bookmarkEnd w:id="21"/>
       <w:bookmarkEnd w:id="22"/>
       <w:bookmarkEnd w:id="23"/>
+      <w:proofErr w:type="spellEnd"/>
     </w:p>
     <w:p>
       <w:pPr>
@@ -1234,8 +1297,8 @@
       </w:r>
     </w:p>
     <w:sectPr>
-      <w:headerReference w:type="default" r:id="rId10"/>
-      <w:footerReference w:type="default" r:id="rId11"/>
+      <w:headerReference w:type="default" r:id="rId11"/>
+      <w:footerReference w:type="default" r:id="rId12"/>
       <w:endnotePr>
         <w:numFmt w:val="decimal"/>
       </w:endnotePr>
@@ -1357,8 +1420,13 @@
           <w:r>
             <w:fldChar w:fldCharType="separate"/>
           </w:r>
+          <w:proofErr w:type="spellStart"/>
           <w:r>
-            <w:t>penbo Simplicity</w:t>
+            <w:t>penbo</w:t>
+          </w:r>
+          <w:proofErr w:type="spellEnd"/>
+          <w:r>
+            <w:t xml:space="preserve"> Simplicity</w:t>
           </w:r>
           <w:r>
             <w:fldChar w:fldCharType="end"/>
@@ -1502,13 +1570,23 @@
         <w:sz w:val="36"/>
       </w:rPr>
     </w:pPr>
+    <w:proofErr w:type="spellStart"/>
     <w:r>
       <w:rPr>
         <w:rFonts w:ascii="Arial" w:hAnsi="Arial"/>
         <w:b/>
         <w:sz w:val="36"/>
       </w:rPr>
-      <w:t>penbo Simplicity</w:t>
+      <w:t>penbo</w:t>
+    </w:r>
+    <w:proofErr w:type="spellEnd"/>
+    <w:r>
+      <w:rPr>
+        <w:rFonts w:ascii="Arial" w:hAnsi="Arial"/>
+        <w:b/>
+        <w:sz w:val="36"/>
+      </w:rPr>
+      <w:t xml:space="preserve"> Simplicity</w:t>
     </w:r>
   </w:p>
   <w:p>
@@ -1585,24 +1663,14 @@
           <w:tcW w:w="6379" w:type="dxa"/>
         </w:tcPr>
         <w:p>
-          <w:r>
-            <w:fldChar w:fldCharType="begin"/>
-          </w:r>
-          <w:r>
-            <w:instrText xml:space="preserve">title  \* Mergeformat </w:instrText>
-          </w:r>
-          <w:r>
-            <w:fldChar w:fldCharType="separate"/>
-          </w:r>
-          <w:r>
-            <w:t xml:space="preserve">Use-Case Specification: Select </w:t>
-          </w:r>
-          <w:r>
-            <w:t>alarm sound</w:t>
-          </w:r>
-          <w:r>
-            <w:fldChar w:fldCharType="end"/>
-          </w:r>
+          <w:fldSimple w:instr="title  \* Mergeformat ">
+            <w:r>
+              <w:t xml:space="preserve">Use-Case Specification: Select </w:t>
+            </w:r>
+            <w:r>
+              <w:t>alarm sound</w:t>
+            </w:r>
+          </w:fldSimple>
         </w:p>
       </w:tc>
       <w:tc>
@@ -3519,7 +3587,7 @@
 </file>
 
 <file path=customXml/itemProps1.xml><?xml version="1.0" encoding="utf-8"?>
-<ds:datastoreItem xmlns:ds="http://schemas.openxmlformats.org/officeDocument/2006/customXml" ds:itemID="{5B466580-DE74-E74B-9E5B-1CACBD05BCAF}">
+<ds:datastoreItem xmlns:ds="http://schemas.openxmlformats.org/officeDocument/2006/customXml" ds:itemID="{1D5F312D-4FDD-1F47-8A24-7639474A1DC2}">
   <ds:schemaRefs>
     <ds:schemaRef ds:uri="http://schemas.openxmlformats.org/officeDocument/2006/bibliography"/>
   </ds:schemaRefs>

</xml_diff>